<commit_message>
final proposal uploaded with change in picture
</commit_message>
<xml_diff>
--- a/00175008_Keeyoshi_Pyakurel_CP_Proposal.docx
+++ b/00175008_Keeyoshi_Pyakurel_CP_Proposal.docx
@@ -157,59 +157,57 @@
         </w:rPr>
         <w:t xml:space="preserve">Name: </w:t>
       </w:r>
-      <w:proofErr w:type="spellStart"/>
       <w:r>
         <w:rPr>
           <w:rFonts w:cs="Arial"/>
           <w:b/>
           <w:sz w:val="28"/>
         </w:rPr>
-        <w:t>Keeyoshi</w:t>
-      </w:r>
-      <w:proofErr w:type="spellEnd"/>
-      <w:r>
+        <w:t>Keeyoshi Pyakurel</w:t>
+      </w:r>
+    </w:p>
+    <w:p>
+      <w:pPr>
+        <w:spacing w:line="360" w:lineRule="auto"/>
         <w:rPr>
           <w:rFonts w:cs="Arial"/>
           <w:b/>
           <w:sz w:val="28"/>
         </w:rPr>
-        <w:t xml:space="preserve"> </w:t>
-      </w:r>
-      <w:proofErr w:type="spellStart"/>
+      </w:pPr>
       <w:r>
         <w:rPr>
           <w:rFonts w:cs="Arial"/>
           <w:b/>
           <w:sz w:val="28"/>
         </w:rPr>
-        <w:t>Pyakurel</w:t>
-      </w:r>
-      <w:proofErr w:type="spellEnd"/>
-    </w:p>
-    <w:p>
-      <w:pPr>
-        <w:spacing w:line="360" w:lineRule="auto"/>
+        <w:t xml:space="preserve">NCC ID: </w:t>
+      </w:r>
+      <w:r>
         <w:rPr>
           <w:rFonts w:cs="Arial"/>
           <w:b/>
           <w:sz w:val="28"/>
         </w:rPr>
-      </w:pPr>
-      <w:r>
+        <w:t>00175008</w:t>
+      </w:r>
+    </w:p>
+    <w:p>
+      <w:pPr>
+        <w:spacing w:line="360" w:lineRule="auto"/>
         <w:rPr>
           <w:rFonts w:cs="Arial"/>
           <w:b/>
           <w:sz w:val="28"/>
         </w:rPr>
-        <w:t xml:space="preserve">NCC ID: </w:t>
-      </w:r>
+      </w:pPr>
       <w:r>
         <w:rPr>
           <w:rFonts w:cs="Arial"/>
           <w:b/>
           <w:sz w:val="28"/>
         </w:rPr>
-        <w:t>00175008</w:t>
+        <w:t>Batch: 22 ‘D’</w:t>
       </w:r>
     </w:p>
     <w:p>
@@ -227,24 +225,6 @@
           <w:b/>
           <w:sz w:val="28"/>
         </w:rPr>
-        <w:t>Batch: 22 ‘D’</w:t>
-      </w:r>
-    </w:p>
-    <w:p>
-      <w:pPr>
-        <w:spacing w:line="360" w:lineRule="auto"/>
-        <w:rPr>
-          <w:rFonts w:cs="Arial"/>
-          <w:b/>
-          <w:sz w:val="28"/>
-        </w:rPr>
-      </w:pPr>
-      <w:r>
-        <w:rPr>
-          <w:rFonts w:cs="Arial"/>
-          <w:b/>
-          <w:sz w:val="28"/>
-        </w:rPr>
         <w:t>Email: Keeyoshi99@gmail.com</w:t>
       </w:r>
     </w:p>
@@ -288,23 +268,13 @@
           <w:sz w:val="26"/>
         </w:rPr>
       </w:pPr>
-      <w:proofErr w:type="spellStart"/>
       <w:r>
         <w:rPr>
           <w:rFonts w:cs="Arial"/>
           <w:b/>
           <w:sz w:val="26"/>
         </w:rPr>
-        <w:t>Softwarica</w:t>
-      </w:r>
-      <w:proofErr w:type="spellEnd"/>
-      <w:r>
-        <w:rPr>
-          <w:rFonts w:cs="Arial"/>
-          <w:b/>
-          <w:sz w:val="26"/>
-        </w:rPr>
-        <w:t xml:space="preserve"> College of IT and E-Commerce</w:t>
+        <w:t>Softwarica College of IT and E-Commerce</w:t>
       </w:r>
     </w:p>
     <w:p>
@@ -3645,8 +3615,6 @@
           <w:docGrid w:linePitch="360"/>
         </w:sectPr>
       </w:pPr>
-      <w:bookmarkStart w:id="0" w:name="_GoBack"/>
-      <w:bookmarkEnd w:id="0"/>
     </w:p>
     <w:p>
       <w:pPr>
@@ -3660,7 +3628,7 @@
           <w:rFonts w:cs="Arial"/>
         </w:rPr>
       </w:pPr>
-      <w:bookmarkStart w:id="1" w:name="_Toc5637595"/>
+      <w:bookmarkStart w:id="0" w:name="_Toc5637595"/>
       <w:r>
         <w:rPr>
           <w:rFonts w:cs="Arial"/>
@@ -3668,7 +3636,7 @@
         <w:lastRenderedPageBreak/>
         <w:t>Introduction</w:t>
       </w:r>
-      <w:bookmarkEnd w:id="1"/>
+      <w:bookmarkEnd w:id="0"/>
     </w:p>
     <w:p>
       <w:pPr>
@@ -3742,14 +3710,14 @@
           <w:rFonts w:cs="Arial"/>
         </w:rPr>
       </w:pPr>
-      <w:bookmarkStart w:id="2" w:name="_Toc5637596"/>
+      <w:bookmarkStart w:id="1" w:name="_Toc5637596"/>
       <w:r>
         <w:rPr>
           <w:rFonts w:cs="Arial"/>
         </w:rPr>
         <w:t>Project Introduction</w:t>
       </w:r>
-      <w:bookmarkEnd w:id="2"/>
+      <w:bookmarkEnd w:id="1"/>
       <w:r>
         <w:rPr>
           <w:rFonts w:cs="Arial"/>
@@ -3838,7 +3806,7 @@
           <w:rFonts w:cs="Arial"/>
         </w:rPr>
       </w:pPr>
-      <w:bookmarkStart w:id="3" w:name="_Toc5637597"/>
+      <w:bookmarkStart w:id="2" w:name="_Toc5637597"/>
       <w:r>
         <w:rPr>
           <w:rFonts w:cs="Arial"/>
@@ -3857,7 +3825,7 @@
         </w:rPr>
         <w:t xml:space="preserve"> Project</w:t>
       </w:r>
-      <w:bookmarkEnd w:id="3"/>
+      <w:bookmarkEnd w:id="2"/>
     </w:p>
     <w:p>
       <w:pPr>
@@ -3871,14 +3839,14 @@
           <w:rFonts w:cs="Arial"/>
         </w:rPr>
       </w:pPr>
-      <w:bookmarkStart w:id="4" w:name="_Toc5637598"/>
+      <w:bookmarkStart w:id="3" w:name="_Toc5637598"/>
       <w:r>
         <w:rPr>
           <w:rFonts w:cs="Arial"/>
         </w:rPr>
         <w:t>Background of the project</w:t>
       </w:r>
-      <w:bookmarkEnd w:id="4"/>
+      <w:bookmarkEnd w:id="3"/>
     </w:p>
     <w:p>
       <w:pPr>
@@ -3922,7 +3890,7 @@
           <w:rFonts w:cs="Arial"/>
         </w:rPr>
       </w:pPr>
-      <w:bookmarkStart w:id="5" w:name="_Toc5637599"/>
+      <w:bookmarkStart w:id="4" w:name="_Toc5637599"/>
       <w:r>
         <w:rPr>
           <w:rFonts w:cs="Arial"/>
@@ -3930,7 +3898,7 @@
         <w:lastRenderedPageBreak/>
         <w:t>Problem Statement</w:t>
       </w:r>
-      <w:bookmarkEnd w:id="5"/>
+      <w:bookmarkEnd w:id="4"/>
       <w:r>
         <w:rPr>
           <w:rFonts w:cs="Arial"/>
@@ -3988,14 +3956,14 @@
           <w:rFonts w:cs="Arial"/>
         </w:rPr>
       </w:pPr>
-      <w:bookmarkStart w:id="6" w:name="_Toc5637600"/>
+      <w:bookmarkStart w:id="5" w:name="_Toc5637600"/>
       <w:r>
         <w:rPr>
           <w:rFonts w:cs="Arial"/>
         </w:rPr>
         <w:t>Description of the project</w:t>
       </w:r>
-      <w:bookmarkEnd w:id="6"/>
+      <w:bookmarkEnd w:id="5"/>
       <w:r>
         <w:rPr>
           <w:rFonts w:cs="Arial"/>
@@ -4015,14 +3983,14 @@
           <w:rFonts w:cs="Arial"/>
         </w:rPr>
       </w:pPr>
-      <w:bookmarkStart w:id="7" w:name="_Toc5637601"/>
+      <w:bookmarkStart w:id="6" w:name="_Toc5637601"/>
       <w:r>
         <w:rPr>
           <w:rFonts w:cs="Arial"/>
         </w:rPr>
         <w:t>Features</w:t>
       </w:r>
-      <w:bookmarkEnd w:id="7"/>
+      <w:bookmarkEnd w:id="6"/>
       <w:r>
         <w:rPr>
           <w:rFonts w:cs="Arial"/>
@@ -4271,12 +4239,12 @@
         </w:numPr>
         <w:spacing w:line="360" w:lineRule="auto"/>
       </w:pPr>
-      <w:bookmarkStart w:id="8" w:name="_Toc5637602"/>
+      <w:bookmarkStart w:id="7" w:name="_Toc5637602"/>
       <w:r>
         <w:lastRenderedPageBreak/>
         <w:t>Overview of the project</w:t>
       </w:r>
-      <w:bookmarkEnd w:id="8"/>
+      <w:bookmarkEnd w:id="7"/>
       <w:r>
         <w:t xml:space="preserve"> </w:t>
       </w:r>
@@ -4308,21 +4276,7 @@
         <w:rPr>
           <w:rFonts w:cs="Arial"/>
         </w:rPr>
-        <w:t xml:space="preserve">ebsite that provide information like </w:t>
-      </w:r>
-      <w:proofErr w:type="spellStart"/>
-      <w:r>
-        <w:rPr>
-          <w:rFonts w:cs="Arial"/>
-        </w:rPr>
-        <w:t>soccerway</w:t>
-      </w:r>
-      <w:proofErr w:type="spellEnd"/>
-      <w:r>
-        <w:rPr>
-          <w:rFonts w:cs="Arial"/>
-        </w:rPr>
-        <w:t xml:space="preserve">, ESPN, etc. those website doesn’t help for all the country like Nepal so the fans can’t get information about the matches etc. This project focused to decrease the gap for the information that the user can get that the user are unable to get till now. </w:t>
+        <w:t xml:space="preserve">ebsite that provide information like soccerway, ESPN, etc. those website doesn’t help for all the country like Nepal so the fans can’t get information about the matches etc. This project focused to decrease the gap for the information that the user can get that the user are unable to get till now. </w:t>
       </w:r>
     </w:p>
     <w:p>
@@ -4464,14 +4418,14 @@
         <w:lastRenderedPageBreak/>
         <w:t xml:space="preserve"> </w:t>
       </w:r>
-      <w:bookmarkStart w:id="9" w:name="_Toc5637603"/>
+      <w:bookmarkStart w:id="8" w:name="_Toc5637603"/>
       <w:r>
         <w:rPr>
           <w:rFonts w:cs="Arial"/>
         </w:rPr>
         <w:t>Scope of the Project</w:t>
       </w:r>
-      <w:bookmarkEnd w:id="9"/>
+      <w:bookmarkEnd w:id="8"/>
       <w:r>
         <w:rPr>
           <w:rFonts w:cs="Arial"/>
@@ -4491,14 +4445,14 @@
           <w:rFonts w:cs="Arial"/>
         </w:rPr>
       </w:pPr>
-      <w:bookmarkStart w:id="10" w:name="_Toc5637604"/>
+      <w:bookmarkStart w:id="9" w:name="_Toc5637604"/>
       <w:r>
         <w:rPr>
           <w:rFonts w:cs="Arial"/>
         </w:rPr>
         <w:t>Scope</w:t>
       </w:r>
-      <w:bookmarkEnd w:id="10"/>
+      <w:bookmarkEnd w:id="9"/>
       <w:r>
         <w:rPr>
           <w:rFonts w:cs="Arial"/>
@@ -4519,18 +4473,20 @@
         <w:rPr>
           <w:rFonts w:cs="Arial"/>
         </w:rPr>
+        <w:t xml:space="preserve">Football being the world biggest sport has many fans. </w:t>
+      </w:r>
+      <w:r>
+        <w:rPr>
+          <w:rFonts w:cs="Arial"/>
+        </w:rPr>
         <w:t>Football fans needs every single information about their favorite player, club and international team. But the information cannot be gather easily due to many reason.</w:t>
       </w:r>
-    </w:p>
-    <w:p>
-      <w:pPr>
-        <w:pStyle w:val="ListParagraph"/>
-        <w:spacing w:line="360" w:lineRule="auto"/>
-        <w:ind w:left="1080"/>
-        <w:rPr>
-          <w:rFonts w:cs="Arial"/>
-        </w:rPr>
-      </w:pPr>
+      <w:r>
+        <w:rPr>
+          <w:rFonts w:cs="Arial"/>
+        </w:rPr>
+        <w:t xml:space="preserve"> </w:t>
+      </w:r>
       <w:r>
         <w:rPr>
           <w:rFonts w:cs="Arial"/>
@@ -4566,14 +4522,14 @@
           <w:rFonts w:cs="Arial"/>
         </w:rPr>
       </w:pPr>
-      <w:bookmarkStart w:id="11" w:name="_Toc5637605"/>
+      <w:bookmarkStart w:id="10" w:name="_Toc5637605"/>
       <w:r>
         <w:rPr>
           <w:rFonts w:cs="Arial"/>
         </w:rPr>
         <w:t>Limitation</w:t>
       </w:r>
-      <w:bookmarkEnd w:id="11"/>
+      <w:bookmarkEnd w:id="10"/>
     </w:p>
     <w:p>
       <w:pPr>
@@ -4619,7 +4575,7 @@
           <w:rFonts w:cs="Arial"/>
         </w:rPr>
       </w:pPr>
-      <w:bookmarkStart w:id="12" w:name="_Toc5637606"/>
+      <w:bookmarkStart w:id="11" w:name="_Toc5637606"/>
       <w:r>
         <w:rPr>
           <w:rFonts w:cs="Arial"/>
@@ -4632,7 +4588,7 @@
         </w:rPr>
         <w:t>s</w:t>
       </w:r>
-      <w:bookmarkEnd w:id="12"/>
+      <w:bookmarkEnd w:id="11"/>
     </w:p>
     <w:p>
       <w:pPr>
@@ -4714,7 +4670,7 @@
           <w:rFonts w:cs="Arial"/>
         </w:rPr>
       </w:pPr>
-      <w:bookmarkStart w:id="13" w:name="_Toc5637607"/>
+      <w:bookmarkStart w:id="12" w:name="_Toc5637607"/>
       <w:r>
         <w:rPr>
           <w:rFonts w:cs="Arial"/>
@@ -4722,7 +4678,7 @@
         <w:lastRenderedPageBreak/>
         <w:t>Objectives</w:t>
       </w:r>
-      <w:bookmarkEnd w:id="13"/>
+      <w:bookmarkEnd w:id="12"/>
     </w:p>
     <w:p>
       <w:pPr>
@@ -4882,14 +4838,14 @@
           <w:rFonts w:cs="Arial"/>
         </w:rPr>
       </w:pPr>
-      <w:bookmarkStart w:id="14" w:name="_Toc5637608"/>
+      <w:bookmarkStart w:id="13" w:name="_Toc5637608"/>
       <w:r>
         <w:rPr>
           <w:rFonts w:cs="Arial"/>
         </w:rPr>
         <w:t>Overview of the scope</w:t>
       </w:r>
-      <w:bookmarkEnd w:id="14"/>
+      <w:bookmarkEnd w:id="13"/>
       <w:r>
         <w:rPr>
           <w:rFonts w:cs="Arial"/>
@@ -4918,6 +4874,36 @@
         </w:rPr>
         <w:t xml:space="preserve"> With the website people all over the world can accessed with the help of internet.</w:t>
       </w:r>
+      <w:r>
+        <w:rPr>
+          <w:rFonts w:cs="Arial"/>
+        </w:rPr>
+        <w:t xml:space="preserve"> Football is world famous, biggest sport on the planet. Being biggest sport means there is</w:t>
+      </w:r>
+      <w:r>
+        <w:rPr>
+          <w:rFonts w:cs="Arial"/>
+        </w:rPr>
+        <w:t xml:space="preserve"> huge fans all over the world that include country like Nepal so </w:t>
+      </w:r>
+      <w:r>
+        <w:rPr>
+          <w:rFonts w:cs="Arial"/>
+        </w:rPr>
+        <w:t>this</w:t>
+      </w:r>
+      <w:r>
+        <w:rPr>
+          <w:rFonts w:cs="Arial"/>
+        </w:rPr>
+        <w:t xml:space="preserve"> project fo</w:t>
+      </w:r>
+      <w:r>
+        <w:rPr>
+          <w:rFonts w:cs="Arial"/>
+        </w:rPr>
+        <w:t xml:space="preserve">cus Mainly for Nepal’s football fans. </w:t>
+      </w:r>
     </w:p>
     <w:p>
       <w:pPr>
@@ -5034,44 +5020,6 @@
         <w:pStyle w:val="ListParagraph"/>
         <w:spacing w:line="360" w:lineRule="auto"/>
         <w:ind w:left="1080"/>
-        <w:rPr>
-          <w:rFonts w:cs="Arial"/>
-        </w:rPr>
-      </w:pPr>
-    </w:p>
-    <w:p>
-      <w:pPr>
-        <w:pStyle w:val="ListParagraph"/>
-        <w:spacing w:line="360" w:lineRule="auto"/>
-        <w:ind w:left="1080"/>
-        <w:rPr>
-          <w:rFonts w:cs="Arial"/>
-        </w:rPr>
-      </w:pPr>
-    </w:p>
-    <w:p>
-      <w:pPr>
-        <w:pStyle w:val="ListParagraph"/>
-        <w:spacing w:line="360" w:lineRule="auto"/>
-        <w:ind w:left="1080"/>
-        <w:rPr>
-          <w:rFonts w:cs="Arial"/>
-        </w:rPr>
-      </w:pPr>
-    </w:p>
-    <w:p>
-      <w:pPr>
-        <w:pStyle w:val="ListParagraph"/>
-        <w:spacing w:line="360" w:lineRule="auto"/>
-        <w:ind w:left="1080"/>
-        <w:rPr>
-          <w:rFonts w:cs="Arial"/>
-        </w:rPr>
-      </w:pPr>
-    </w:p>
-    <w:p>
-      <w:pPr>
-        <w:spacing w:line="360" w:lineRule="auto"/>
         <w:rPr>
           <w:rFonts w:cs="Arial"/>
         </w:rPr>
@@ -5097,7 +5045,7 @@
           <w:rFonts w:cs="Arial"/>
         </w:rPr>
       </w:pPr>
-      <w:bookmarkStart w:id="15" w:name="_Toc5637609"/>
+      <w:bookmarkStart w:id="14" w:name="_Toc5637609"/>
       <w:r>
         <w:rPr>
           <w:rFonts w:cs="Arial"/>
@@ -5105,7 +5053,7 @@
         <w:lastRenderedPageBreak/>
         <w:t>Development Mythology</w:t>
       </w:r>
-      <w:bookmarkEnd w:id="15"/>
+      <w:bookmarkEnd w:id="14"/>
       <w:r>
         <w:rPr>
           <w:rFonts w:cs="Arial"/>
@@ -5125,14 +5073,14 @@
           <w:rFonts w:cs="Arial"/>
         </w:rPr>
       </w:pPr>
-      <w:bookmarkStart w:id="16" w:name="_Toc5637610"/>
+      <w:bookmarkStart w:id="15" w:name="_Toc5637610"/>
       <w:r>
         <w:rPr>
           <w:rFonts w:cs="Arial"/>
         </w:rPr>
         <w:t>Waterfall Model</w:t>
       </w:r>
-      <w:bookmarkEnd w:id="16"/>
+      <w:bookmarkEnd w:id="15"/>
       <w:r>
         <w:rPr>
           <w:rFonts w:cs="Arial"/>
@@ -5352,8 +5300,8 @@
           <w:sz w:val="20"/>
         </w:rPr>
       </w:pPr>
-      <w:bookmarkStart w:id="17" w:name="_Toc5619433"/>
-      <w:bookmarkStart w:id="18" w:name="_Toc5637624"/>
+      <w:bookmarkStart w:id="16" w:name="_Toc5619433"/>
+      <w:bookmarkStart w:id="17" w:name="_Toc5637624"/>
       <w:r>
         <w:rPr>
           <w:rFonts w:cs="Arial"/>
@@ -5404,8 +5352,8 @@
         </w:rPr>
         <w:t xml:space="preserve"> Waterfall Model</w:t>
       </w:r>
+      <w:bookmarkEnd w:id="16"/>
       <w:bookmarkEnd w:id="17"/>
-      <w:bookmarkEnd w:id="18"/>
     </w:p>
     <w:p/>
     <w:p/>
@@ -5425,7 +5373,7 @@
           <w:rFonts w:cs="Arial"/>
         </w:rPr>
       </w:pPr>
-      <w:bookmarkStart w:id="19" w:name="_Toc5637611"/>
+      <w:bookmarkStart w:id="18" w:name="_Toc5637611"/>
       <w:r>
         <w:rPr>
           <w:rFonts w:cs="Arial"/>
@@ -5433,7 +5381,7 @@
         <w:lastRenderedPageBreak/>
         <w:t>Design Patterns</w:t>
       </w:r>
-      <w:bookmarkEnd w:id="19"/>
+      <w:bookmarkEnd w:id="18"/>
       <w:r>
         <w:rPr>
           <w:rFonts w:cs="Arial"/>
@@ -5454,14 +5402,14 @@
           <w:sz w:val="18"/>
         </w:rPr>
       </w:pPr>
-      <w:bookmarkStart w:id="20" w:name="_Toc5637612"/>
+      <w:bookmarkStart w:id="19" w:name="_Toc5637612"/>
       <w:r>
         <w:rPr>
           <w:rFonts w:cs="Arial"/>
         </w:rPr>
         <w:t>Model View Controller (MVC)</w:t>
       </w:r>
-      <w:bookmarkEnd w:id="20"/>
+      <w:bookmarkEnd w:id="19"/>
     </w:p>
     <w:p>
       <w:pPr>
@@ -5663,8 +5611,8 @@
           <w:sz w:val="20"/>
         </w:rPr>
       </w:pPr>
-      <w:bookmarkStart w:id="21" w:name="_Toc5619434"/>
-      <w:bookmarkStart w:id="22" w:name="_Toc5637625"/>
+      <w:bookmarkStart w:id="20" w:name="_Toc5619434"/>
+      <w:bookmarkStart w:id="21" w:name="_Toc5637625"/>
       <w:r>
         <w:rPr>
           <w:rFonts w:cs="Arial"/>
@@ -5715,38 +5663,46 @@
         </w:rPr>
         <w:t xml:space="preserve"> Model View Controller</w:t>
       </w:r>
+      <w:bookmarkEnd w:id="20"/>
       <w:bookmarkEnd w:id="21"/>
+    </w:p>
+    <w:p>
+      <w:pPr>
+        <w:pStyle w:val="ListParagraph"/>
+        <w:spacing w:line="360" w:lineRule="auto"/>
+        <w:ind w:left="1800"/>
+        <w:rPr>
+          <w:rFonts w:cs="Arial"/>
+          <w:b/>
+        </w:rPr>
+      </w:pPr>
+    </w:p>
+    <w:p>
+      <w:pPr>
+        <w:spacing w:line="360" w:lineRule="auto"/>
+        <w:rPr>
+          <w:rFonts w:cs="Arial"/>
+        </w:rPr>
+      </w:pPr>
+      <w:r>
+        <w:rPr>
+          <w:rFonts w:cs="Arial"/>
+        </w:rPr>
+        <w:t xml:space="preserve">The above is the figure for Model View Controller for website where user request from browser to server and we can see how MVC works to get the response </w:t>
+      </w:r>
+      <w:r>
+        <w:rPr>
+          <w:rFonts w:cs="Arial"/>
+        </w:rPr>
+        <w:t xml:space="preserve">back from server to browser. </w:t>
+      </w:r>
+      <w:bookmarkStart w:id="22" w:name="_GoBack"/>
       <w:bookmarkEnd w:id="22"/>
-    </w:p>
-    <w:p>
-      <w:pPr>
-        <w:pStyle w:val="ListParagraph"/>
-        <w:spacing w:line="360" w:lineRule="auto"/>
-        <w:ind w:left="1800"/>
-        <w:rPr>
-          <w:rFonts w:cs="Arial"/>
-          <w:b/>
-        </w:rPr>
-      </w:pPr>
-    </w:p>
-    <w:p>
-      <w:pPr>
-        <w:spacing w:line="360" w:lineRule="auto"/>
-        <w:rPr>
-          <w:rFonts w:cs="Arial"/>
-        </w:rPr>
-      </w:pPr>
-      <w:r>
-        <w:rPr>
-          <w:rFonts w:cs="Arial"/>
-        </w:rPr>
-        <w:t xml:space="preserve">The above is the figure for Model View Controller for website where user request from browser to server and we can see how MVC works to get the response </w:t>
-      </w:r>
-      <w:r>
-        <w:rPr>
-          <w:rFonts w:cs="Arial"/>
-        </w:rPr>
-        <w:t>back from server to browser. MVC work is to keep display and data separated so change in one doesn’t affect the other and vice versa.</w:t>
+      <w:r>
+        <w:rPr>
+          <w:rFonts w:cs="Arial"/>
+        </w:rPr>
+        <w:t>MVC work is to keep display and data separated so change in one doesn’t affect the other and vice versa.</w:t>
       </w:r>
     </w:p>
     <w:p>
@@ -6078,33 +6034,7 @@
         <w:rPr>
           <w:rFonts w:cs="Arial"/>
         </w:rPr>
-        <w:t xml:space="preserve">Work </w:t>
-      </w:r>
-      <w:proofErr w:type="spellStart"/>
-      <w:r>
-        <w:rPr>
-          <w:rFonts w:cs="Arial"/>
-        </w:rPr>
-        <w:t>Bre</w:t>
-      </w:r>
-      <w:r>
-        <w:rPr>
-          <w:rFonts w:cs="Arial"/>
-        </w:rPr>
-        <w:t>s</w:t>
-      </w:r>
-      <w:r>
-        <w:rPr>
-          <w:rFonts w:cs="Arial"/>
-        </w:rPr>
-        <w:t>akdown</w:t>
-      </w:r>
-      <w:proofErr w:type="spellEnd"/>
-      <w:r>
-        <w:rPr>
-          <w:rFonts w:cs="Arial"/>
-        </w:rPr>
-        <w:t xml:space="preserve"> Structure</w:t>
+        <w:t>Work Breakdown Structure</w:t>
       </w:r>
       <w:bookmarkEnd w:id="27"/>
     </w:p>
@@ -6696,7 +6626,15 @@
                 <w:b/>
                 <w:bCs/>
               </w:rPr>
-              <w:t xml:space="preserve"> (16 days)</w:t>
+              <w:t xml:space="preserve"> (12</w:t>
+            </w:r>
+            <w:r>
+              <w:rPr>
+                <w:rFonts w:cs="Arial"/>
+                <w:b/>
+                <w:bCs/>
+              </w:rPr>
+              <w:t xml:space="preserve"> days)</w:t>
             </w:r>
           </w:p>
           <w:p>
@@ -7897,15 +7835,13 @@
       <w:r>
         <w:rPr>
           <w:rFonts w:cs="Arial"/>
-          <w:b/>
           <w:noProof/>
-          <w:sz w:val="28"/>
         </w:rPr>
         <w:drawing>
           <wp:inline distT="0" distB="0" distL="0" distR="0">
-            <wp:extent cx="5943600" cy="4630420"/>
+            <wp:extent cx="5943600" cy="4616450"/>
             <wp:effectExtent l="0" t="0" r="0" b="0"/>
-            <wp:docPr id="9" name="Picture 9"/>
+            <wp:docPr id="10" name="Picture 10"/>
             <wp:cNvGraphicFramePr>
               <a:graphicFrameLocks xmlns:a="http://schemas.openxmlformats.org/drawingml/2006/main" noChangeAspect="1"/>
             </wp:cNvGraphicFramePr>
@@ -7913,7 +7849,7 @@
               <a:graphicData uri="http://schemas.openxmlformats.org/drawingml/2006/picture">
                 <pic:pic xmlns:pic="http://schemas.openxmlformats.org/drawingml/2006/picture">
                   <pic:nvPicPr>
-                    <pic:cNvPr id="9" name="milestone schedule.PNG"/>
+                    <pic:cNvPr id="10" name="milestone schedule.PNG"/>
                     <pic:cNvPicPr/>
                   </pic:nvPicPr>
                   <pic:blipFill>
@@ -7931,7 +7867,7 @@
                   <pic:spPr>
                     <a:xfrm>
                       <a:off x="0" y="0"/>
-                      <a:ext cx="5943600" cy="4630420"/>
+                      <a:ext cx="5943600" cy="4616450"/>
                     </a:xfrm>
                     <a:prstGeom prst="rect">
                       <a:avLst/>
@@ -8052,11 +7988,17 @@
         <w:rPr>
           <w:noProof/>
         </w:rPr>
+        <w:t xml:space="preserve">  </w:t>
+      </w:r>
+      <w:r>
+        <w:rPr>
+          <w:noProof/>
+        </w:rPr>
         <w:drawing>
           <wp:inline distT="0" distB="0" distL="0" distR="0">
-            <wp:extent cx="5943600" cy="3359150"/>
+            <wp:extent cx="5943600" cy="3396615"/>
             <wp:effectExtent l="0" t="0" r="0" b="0"/>
-            <wp:docPr id="8" name="Picture 8"/>
+            <wp:docPr id="11" name="Picture 11"/>
             <wp:cNvGraphicFramePr>
               <a:graphicFrameLocks xmlns:a="http://schemas.openxmlformats.org/drawingml/2006/main" noChangeAspect="1"/>
             </wp:cNvGraphicFramePr>
@@ -8064,7 +8006,7 @@
               <a:graphicData uri="http://schemas.openxmlformats.org/drawingml/2006/picture">
                 <pic:pic xmlns:pic="http://schemas.openxmlformats.org/drawingml/2006/picture">
                   <pic:nvPicPr>
-                    <pic:cNvPr id="8" name="Gantt chart.PNG"/>
+                    <pic:cNvPr id="11" name="Gantt chart.PNG"/>
                     <pic:cNvPicPr/>
                   </pic:nvPicPr>
                   <pic:blipFill>
@@ -8082,7 +8024,7 @@
                   <pic:spPr>
                     <a:xfrm>
                       <a:off x="0" y="0"/>
-                      <a:ext cx="5943600" cy="3359150"/>
+                      <a:ext cx="5943600" cy="3396615"/>
                     </a:xfrm>
                     <a:prstGeom prst="rect">
                       <a:avLst/>
@@ -8147,14 +8089,12 @@
         </w:rPr>
         <w:t xml:space="preserve"> </w:t>
       </w:r>
-      <w:proofErr w:type="gramStart"/>
       <w:r>
         <w:rPr>
           <w:sz w:val="20"/>
         </w:rPr>
-        <w:t>GANTT</w:t>
-      </w:r>
-      <w:proofErr w:type="gramEnd"/>
+        <w:t>Gantt</w:t>
+      </w:r>
       <w:r>
         <w:rPr>
           <w:sz w:val="20"/>
@@ -8166,12 +8106,9 @@
     <w:p/>
     <w:p>
       <w:r>
-        <w:t>T</w:t>
-      </w:r>
-    </w:p>
-    <w:p/>
-    <w:p/>
-    <w:p/>
+        <w:t>The Gantt chart of football league management system is shown above. It show timeline in horizontal bar chart. Gantt chart provide graphical diagram of the schedule that help in planning, coordinate and track specific task in the project.</w:t>
+      </w:r>
+    </w:p>
     <w:p/>
     <w:p/>
     <w:p/>
@@ -10373,19 +10310,11 @@
           <w:rFonts w:cs="Arial"/>
         </w:rPr>
       </w:pPr>
-      <w:proofErr w:type="spellStart"/>
-      <w:r>
-        <w:rPr>
-          <w:rFonts w:cs="Arial"/>
-        </w:rPr>
-        <w:t>Git</w:t>
-      </w:r>
-      <w:proofErr w:type="spellEnd"/>
-      <w:r>
-        <w:rPr>
-          <w:rFonts w:cs="Arial"/>
-        </w:rPr>
-        <w:t xml:space="preserve"> id for the project is: </w:t>
+      <w:r>
+        <w:rPr>
+          <w:rFonts w:cs="Arial"/>
+        </w:rPr>
+        <w:t xml:space="preserve">Git id for the project is: </w:t>
       </w:r>
       <w:hyperlink r:id="rId16" w:history="1">
         <w:r>
@@ -10522,54 +10451,20 @@
           <w:sz w:val="20"/>
           <w:szCs w:val="20"/>
         </w:rPr>
-        <w:t xml:space="preserve"> Project in </w:t>
-      </w:r>
-      <w:proofErr w:type="spellStart"/>
-      <w:r>
-        <w:rPr>
-          <w:rFonts w:cs="Arial"/>
-          <w:sz w:val="20"/>
-          <w:szCs w:val="20"/>
-        </w:rPr>
-        <w:t>Github</w:t>
+        <w:t xml:space="preserve"> Project in Github</w:t>
       </w:r>
       <w:bookmarkEnd w:id="41"/>
       <w:bookmarkEnd w:id="42"/>
-      <w:proofErr w:type="spellEnd"/>
     </w:p>
     <w:p>
       <w:pPr>
         <w:ind w:left="720"/>
       </w:pPr>
       <w:r>
-        <w:t xml:space="preserve">With the help of </w:t>
-      </w:r>
-      <w:proofErr w:type="spellStart"/>
-      <w:r>
-        <w:t>Git</w:t>
-      </w:r>
-      <w:proofErr w:type="spellEnd"/>
-      <w:r>
-        <w:t xml:space="preserve"> I have uploaded my files and folder on </w:t>
-      </w:r>
-      <w:proofErr w:type="spellStart"/>
-      <w:r>
-        <w:t>Github</w:t>
-      </w:r>
-      <w:proofErr w:type="spellEnd"/>
-      <w:r>
-        <w:t xml:space="preserve"> where anyone accessed</w:t>
-      </w:r>
-      <w:r>
-        <w:t xml:space="preserve"> with the </w:t>
-      </w:r>
-      <w:proofErr w:type="spellStart"/>
-      <w:r>
-        <w:t>Git</w:t>
-      </w:r>
-      <w:proofErr w:type="spellEnd"/>
-      <w:r>
-        <w:t xml:space="preserve"> Id given below.</w:t>
+        <w:t>With the help of Git I have uploaded my files and folder on Github where anyone accessed</w:t>
+      </w:r>
+      <w:r>
+        <w:t xml:space="preserve"> with the Git Id given below.</w:t>
       </w:r>
     </w:p>
     <w:p>
@@ -11597,7 +11492,6 @@
         <w:docPartUnique/>
       </w:docPartObj>
     </w:sdtPr>
-    <w:sdtEndPr/>
     <w:sdtContent>
       <w:p>
         <w:pPr>
@@ -11620,7 +11514,7 @@
           <w:rPr>
             <w:noProof/>
           </w:rPr>
-          <w:t>18</w:t>
+          <w:t>2</w:t>
         </w:r>
         <w:r>
           <w:rPr>
@@ -14567,7 +14461,7 @@
 </file>
 
 <file path=customXml/itemProps1.xml><?xml version="1.0" encoding="utf-8"?>
-<ds:datastoreItem xmlns:ds="http://schemas.openxmlformats.org/officeDocument/2006/customXml" ds:itemID="{E48C0529-162B-490A-BACC-5F661710CB35}">
+<ds:datastoreItem xmlns:ds="http://schemas.openxmlformats.org/officeDocument/2006/customXml" ds:itemID="{B6061366-00CE-4689-A85C-FE7303D8A1C3}">
   <ds:schemaRefs>
     <ds:schemaRef ds:uri="http://schemas.openxmlformats.org/officeDocument/2006/bibliography"/>
   </ds:schemaRefs>

</xml_diff>